<commit_message>
changed the word doc a bit
</commit_message>
<xml_diff>
--- a/Experiments.docx
+++ b/Experiments.docx
@@ -24,6 +24,69 @@
         </w:numPr>
       </w:pPr>
       <w:r>
+        <w:t>Hypothesis: different frequency data has different seasonality and trend structures. I expect that models’ performance will change if we use different context lengths and how the performance changes depends on the frequency of data.</w:t>
+      </w:r>
+    </w:p>
+    <w:p>
+      <w:pPr>
+        <w:pStyle w:val="ListParagraph"/>
+        <w:numPr>
+          <w:ilvl w:val="1"/>
+          <w:numId w:val="1"/>
+        </w:numPr>
+      </w:pPr>
+      <w:r>
+        <w:t>How different frequencies affect results?</w:t>
+      </w:r>
+    </w:p>
+    <w:p>
+      <w:pPr>
+        <w:pStyle w:val="ListParagraph"/>
+        <w:numPr>
+          <w:ilvl w:val="1"/>
+          <w:numId w:val="1"/>
+        </w:numPr>
+      </w:pPr>
+      <w:r>
+        <w:t>How different context length affects results?</w:t>
+      </w:r>
+    </w:p>
+    <w:p>
+      <w:pPr>
+        <w:pStyle w:val="ListParagraph"/>
+        <w:numPr>
+          <w:ilvl w:val="1"/>
+          <w:numId w:val="1"/>
+        </w:numPr>
+      </w:pPr>
+      <w:r>
+        <w:t>How the combination of context length and frequency affects results?</w:t>
+      </w:r>
+    </w:p>
+    <w:p>
+      <w:pPr>
+        <w:pStyle w:val="ListParagraph"/>
+        <w:numPr>
+          <w:ilvl w:val="2"/>
+          <w:numId w:val="1"/>
+        </w:numPr>
+      </w:pPr>
+      <w:r>
+        <w:t>Why? Because depending on what kind of data we want to use the model for, we want to know which context length to use.</w:t>
+      </w:r>
+    </w:p>
+    <w:p>
+      <w:pPr>
+        <w:pStyle w:val="ListParagraph"/>
+        <w:numPr>
+          <w:ilvl w:val="2"/>
+          <w:numId w:val="1"/>
+        </w:numPr>
+      </w:pPr>
+      <w:r>
+        <w:t xml:space="preserve">Solution: </w:t>
+      </w:r>
+      <w:r>
         <w:t>Experimenting with different fine-tuning lengths</w:t>
       </w:r>
     </w:p>
@@ -31,6 +94,30 @@
       <w:pPr>
         <w:pStyle w:val="ListParagraph"/>
         <w:numPr>
+          <w:ilvl w:val="3"/>
+          <w:numId w:val="1"/>
+        </w:numPr>
+      </w:pPr>
+      <w:r>
+        <w:t>Different types of data and different frequencies might benefit from different fine tuning lengths</w:t>
+      </w:r>
+    </w:p>
+    <w:p>
+      <w:pPr>
+        <w:pStyle w:val="ListParagraph"/>
+        <w:numPr>
+          <w:ilvl w:val="4"/>
+          <w:numId w:val="1"/>
+        </w:numPr>
+      </w:pPr>
+      <w:r>
+        <w:t>Due to different seasonality and trend structures</w:t>
+      </w:r>
+    </w:p>
+    <w:p>
+      <w:pPr>
+        <w:pStyle w:val="ListParagraph"/>
+        <w:numPr>
           <w:ilvl w:val="0"/>
           <w:numId w:val="1"/>
         </w:numPr>
@@ -43,6 +130,42 @@
       <w:pPr>
         <w:pStyle w:val="ListParagraph"/>
         <w:numPr>
+          <w:ilvl w:val="1"/>
+          <w:numId w:val="1"/>
+        </w:numPr>
+      </w:pPr>
+      <w:r>
+        <w:t>Theoretically there isnt reason why “train” and “fine-tune” sets thould be separate</w:t>
+      </w:r>
+    </w:p>
+    <w:p>
+      <w:pPr>
+        <w:pStyle w:val="ListParagraph"/>
+        <w:numPr>
+          <w:ilvl w:val="1"/>
+          <w:numId w:val="1"/>
+        </w:numPr>
+      </w:pPr>
+      <w:r>
+        <w:t>Theoretically there should be benefit to “train” to be included in fine-tune because that brings the fine-tune set closer to the time of prediction</w:t>
+      </w:r>
+    </w:p>
+    <w:p>
+      <w:pPr>
+        <w:pStyle w:val="ListParagraph"/>
+        <w:numPr>
+          <w:ilvl w:val="1"/>
+          <w:numId w:val="1"/>
+        </w:numPr>
+      </w:pPr>
+      <w:r>
+        <w:t>Running this experiment across different context lengths (train sizes) and comparing results could answer how important the proximity of fine-tuning data to prediction is</w:t>
+      </w:r>
+    </w:p>
+    <w:p>
+      <w:pPr>
+        <w:pStyle w:val="ListParagraph"/>
+        <w:numPr>
           <w:ilvl w:val="0"/>
           <w:numId w:val="1"/>
         </w:numPr>
@@ -55,12 +178,75 @@
       <w:pPr>
         <w:pStyle w:val="ListParagraph"/>
         <w:numPr>
+          <w:ilvl w:val="1"/>
+          <w:numId w:val="1"/>
+        </w:numPr>
+      </w:pPr>
+      <w:r>
+        <w:t>No need to try out for different number of folds and different number of times TSCV is repeated across a single time-series. I should pick a number for both and stick with that</w:t>
+      </w:r>
+    </w:p>
+    <w:p>
+      <w:pPr>
+        <w:pStyle w:val="ListParagraph"/>
+        <w:numPr>
+          <w:ilvl w:val="1"/>
+          <w:numId w:val="1"/>
+        </w:numPr>
+      </w:pPr>
+      <w:r>
+        <w:t>Make sure that the TSCV runs are equally spaced out throughout the time-series</w:t>
+      </w:r>
+    </w:p>
+    <w:p>
+      <w:pPr>
+        <w:pStyle w:val="ListParagraph"/>
+        <w:numPr>
           <w:ilvl w:val="0"/>
           <w:numId w:val="1"/>
         </w:numPr>
       </w:pPr>
       <w:r>
-        <w:t>Stock data vs return data (stock data results will probably be bad so put them in appendix)</w:t>
+        <w:t xml:space="preserve">Stock data vs return data </w:t>
+      </w:r>
+    </w:p>
+    <w:p>
+      <w:pPr>
+        <w:pStyle w:val="ListParagraph"/>
+        <w:numPr>
+          <w:ilvl w:val="1"/>
+          <w:numId w:val="1"/>
+        </w:numPr>
+      </w:pPr>
+      <w:r>
+        <w:t>stock data results will probably be bad so put them in appendix</w:t>
+      </w:r>
+      <w:r>
+        <w:t xml:space="preserve"> along with other results that turn out bad</w:t>
+      </w:r>
+    </w:p>
+    <w:p>
+      <w:pPr>
+        <w:pStyle w:val="ListParagraph"/>
+        <w:numPr>
+          <w:ilvl w:val="1"/>
+          <w:numId w:val="1"/>
+        </w:numPr>
+      </w:pPr>
+      <w:r>
+        <w:t>Inquire about and use different time-series preprocessing methods that Ramin mentioned</w:t>
+      </w:r>
+    </w:p>
+    <w:p>
+      <w:pPr>
+        <w:pStyle w:val="ListParagraph"/>
+        <w:numPr>
+          <w:ilvl w:val="2"/>
+          <w:numId w:val="1"/>
+        </w:numPr>
+      </w:pPr>
+      <w:r>
+        <w:t>Differencing, etc…</w:t>
       </w:r>
     </w:p>
     <w:p>
@@ -72,7 +258,166 @@
         </w:numPr>
       </w:pPr>
       <w:r>
-        <w:t>When is the data from? After February 2024 to avoid data leakage. Include data before February 2024 to compare performance with leakage</w:t>
+        <w:t>When is the data from?</w:t>
+      </w:r>
+    </w:p>
+    <w:p>
+      <w:pPr>
+        <w:pStyle w:val="ListParagraph"/>
+        <w:numPr>
+          <w:ilvl w:val="1"/>
+          <w:numId w:val="1"/>
+        </w:numPr>
+      </w:pPr>
+      <w:r>
+        <w:t>Use d</w:t>
+      </w:r>
+      <w:r>
+        <w:t>ata a</w:t>
+      </w:r>
+      <w:r>
+        <w:t>fter February 2024 to avoid data leakage.</w:t>
+      </w:r>
+    </w:p>
+    <w:p>
+      <w:pPr>
+        <w:pStyle w:val="ListParagraph"/>
+        <w:numPr>
+          <w:ilvl w:val="1"/>
+          <w:numId w:val="1"/>
+        </w:numPr>
+      </w:pPr>
+      <w:r>
+        <w:t>Includ</w:t>
+      </w:r>
+      <w:r>
+        <w:t>ing</w:t>
+      </w:r>
+      <w:r>
+        <w:t xml:space="preserve"> data before February 2024 </w:t>
+      </w:r>
+      <w:r>
+        <w:t xml:space="preserve">could cause data leakage but it would be </w:t>
+      </w:r>
+      <w:r>
+        <w:t>interesting</w:t>
+      </w:r>
+      <w:r>
+        <w:t xml:space="preserve"> to compare TSFM’s performance with and </w:t>
+      </w:r>
+      <w:r>
+        <w:t>without</w:t>
+      </w:r>
+      <w:r>
+        <w:t xml:space="preserve"> leakage</w:t>
+      </w:r>
+    </w:p>
+    <w:p>
+      <w:pPr>
+        <w:pStyle w:val="ListParagraph"/>
+        <w:numPr>
+          <w:ilvl w:val="2"/>
+          <w:numId w:val="1"/>
+        </w:numPr>
+      </w:pPr>
+      <w:r>
+        <w:t>In order to maximize the chances of leakage, we should use index prices because they are most likely to have been included in training</w:t>
+      </w:r>
+    </w:p>
+    <w:p>
+      <w:pPr>
+        <w:pStyle w:val="ListParagraph"/>
+        <w:numPr>
+          <w:ilvl w:val="2"/>
+          <w:numId w:val="1"/>
+        </w:numPr>
+      </w:pPr>
+      <w:r>
+        <w:t>Tie this to the concept of “machine unlearning”</w:t>
+      </w:r>
+    </w:p>
+    <w:p>
+      <w:pPr>
+        <w:pStyle w:val="ListParagraph"/>
+        <w:numPr>
+          <w:ilvl w:val="3"/>
+          <w:numId w:val="1"/>
+        </w:numPr>
+      </w:pPr>
+      <w:r>
+        <w:t>Talk about “machine unlearning” in the Future Work section</w:t>
+      </w:r>
+    </w:p>
+    <w:p>
+      <w:pPr>
+        <w:pStyle w:val="ListParagraph"/>
+        <w:numPr>
+          <w:ilvl w:val="0"/>
+          <w:numId w:val="1"/>
+        </w:numPr>
+      </w:pPr>
+      <w:r>
+        <w:t>Consider other types of data</w:t>
+      </w:r>
+    </w:p>
+    <w:p>
+      <w:pPr>
+        <w:pStyle w:val="ListParagraph"/>
+        <w:numPr>
+          <w:ilvl w:val="1"/>
+          <w:numId w:val="1"/>
+        </w:numPr>
+      </w:pPr>
+      <w:r>
+        <w:t>Exchange rates</w:t>
+      </w:r>
+    </w:p>
+    <w:p>
+      <w:pPr>
+        <w:pStyle w:val="ListParagraph"/>
+        <w:numPr>
+          <w:ilvl w:val="1"/>
+          <w:numId w:val="1"/>
+        </w:numPr>
+      </w:pPr>
+      <w:r>
+        <w:t>Commodities</w:t>
+      </w:r>
+    </w:p>
+    <w:p>
+      <w:pPr>
+        <w:pStyle w:val="ListParagraph"/>
+        <w:numPr>
+          <w:ilvl w:val="1"/>
+          <w:numId w:val="1"/>
+        </w:numPr>
+      </w:pPr>
+      <w:r>
+        <w:t>Crypto</w:t>
+      </w:r>
+    </w:p>
+    <w:p>
+      <w:pPr>
+        <w:pStyle w:val="ListParagraph"/>
+        <w:numPr>
+          <w:ilvl w:val="1"/>
+          <w:numId w:val="1"/>
+        </w:numPr>
+      </w:pPr>
+      <w:r>
+        <w:t>Credit card data (from Lending Club)</w:t>
+      </w:r>
+    </w:p>
+    <w:p>
+      <w:pPr>
+        <w:pStyle w:val="ListParagraph"/>
+        <w:numPr>
+          <w:ilvl w:val="0"/>
+          <w:numId w:val="1"/>
+        </w:numPr>
+      </w:pPr>
+      <w:r>
+        <w:t>Repeat the whole experiment multiple times (seats)</w:t>
       </w:r>
     </w:p>
     <w:sectPr>
@@ -90,7 +435,7 @@
   <w:abstractNum w:abstractNumId="0" w15:restartNumberingAfterBreak="0">
     <w:nsid w:val="413269C0"/>
     <w:multiLevelType w:val="hybridMultilevel"/>
-    <w:tmpl w:val="78689C30"/>
+    <w:tmpl w:val="80D25D0A"/>
     <w:lvl w:ilvl="0" w:tplc="08090001">
       <w:start w:val="1"/>
       <w:numFmt w:val="bullet"/>
@@ -103,19 +448,16 @@
         <w:rFonts w:ascii="Symbol" w:hAnsi="Symbol" w:hint="default"/>
       </w:rPr>
     </w:lvl>
-    <w:lvl w:ilvl="1" w:tplc="08090003" w:tentative="1">
+    <w:lvl w:ilvl="1" w:tplc="0809000F">
       <w:start w:val="1"/>
-      <w:numFmt w:val="bullet"/>
-      <w:lvlText w:val="o"/>
+      <w:numFmt w:val="decimal"/>
+      <w:lvlText w:val="%2."/>
       <w:lvlJc w:val="left"/>
       <w:pPr>
         <w:ind w:left="1440" w:hanging="360"/>
       </w:pPr>
-      <w:rPr>
-        <w:rFonts w:ascii="Courier New" w:hAnsi="Courier New" w:cs="Courier New" w:hint="default"/>
-      </w:rPr>
     </w:lvl>
-    <w:lvl w:ilvl="2" w:tplc="08090005" w:tentative="1">
+    <w:lvl w:ilvl="2" w:tplc="08090005">
       <w:start w:val="1"/>
       <w:numFmt w:val="bullet"/>
       <w:lvlText w:val=""/>
@@ -127,7 +469,7 @@
         <w:rFonts w:ascii="Wingdings" w:hAnsi="Wingdings" w:hint="default"/>
       </w:rPr>
     </w:lvl>
-    <w:lvl w:ilvl="3" w:tplc="08090001" w:tentative="1">
+    <w:lvl w:ilvl="3" w:tplc="08090001">
       <w:start w:val="1"/>
       <w:numFmt w:val="bullet"/>
       <w:lvlText w:val=""/>
@@ -139,7 +481,7 @@
         <w:rFonts w:ascii="Symbol" w:hAnsi="Symbol" w:hint="default"/>
       </w:rPr>
     </w:lvl>
-    <w:lvl w:ilvl="4" w:tplc="08090003" w:tentative="1">
+    <w:lvl w:ilvl="4" w:tplc="08090003">
       <w:start w:val="1"/>
       <w:numFmt w:val="bullet"/>
       <w:lvlText w:val="o"/>

</xml_diff>

<commit_message>
added fine-tune lag to tscv.py, working on alphavantage data_loader now
</commit_message>
<xml_diff>
--- a/Experiments.docx
+++ b/Experiments.docx
@@ -22,9 +22,29 @@
           <w:ilvl w:val="0"/>
           <w:numId w:val="1"/>
         </w:numPr>
-      </w:pPr>
-      <w:r>
-        <w:t>Hypothesis: different frequency data has different seasonality and trend structures. I expect that models’ performance will change if we use different context lengths and how the performance changes depends on the frequency of data.</w:t>
+        <w:rPr>
+          <w:highlight w:val="red"/>
+        </w:rPr>
+      </w:pPr>
+      <w:r>
+        <w:rPr>
+          <w:b/>
+          <w:bCs/>
+          <w:highlight w:val="red"/>
+        </w:rPr>
+        <w:t>Hypothesis:</w:t>
+      </w:r>
+      <w:r>
+        <w:rPr>
+          <w:highlight w:val="red"/>
+        </w:rPr>
+        <w:t xml:space="preserve"> different frequency data has different seasonality and trend structures. I expect that models’ performance will </w:t>
+      </w:r>
+      <w:r>
+        <w:rPr>
+          <w:highlight w:val="red"/>
+        </w:rPr>
+        <w:t>be different on data of different frequencies.</w:t>
       </w:r>
     </w:p>
     <w:p>
@@ -34,8 +54,14 @@
           <w:ilvl w:val="1"/>
           <w:numId w:val="1"/>
         </w:numPr>
-      </w:pPr>
-      <w:r>
+        <w:rPr>
+          <w:highlight w:val="red"/>
+        </w:rPr>
+      </w:pPr>
+      <w:r>
+        <w:rPr>
+          <w:highlight w:val="red"/>
+        </w:rPr>
         <w:t>How different frequencies affect results?</w:t>
       </w:r>
     </w:p>
@@ -43,11 +69,126 @@
       <w:pPr>
         <w:pStyle w:val="ListParagraph"/>
         <w:numPr>
+          <w:ilvl w:val="2"/>
+          <w:numId w:val="1"/>
+        </w:numPr>
+        <w:rPr>
+          <w:highlight w:val="red"/>
+        </w:rPr>
+      </w:pPr>
+      <w:r>
+        <w:rPr>
+          <w:b/>
+          <w:bCs/>
+          <w:highlight w:val="red"/>
+        </w:rPr>
+        <w:t>Why?</w:t>
+      </w:r>
+      <w:r>
+        <w:rPr>
+          <w:highlight w:val="red"/>
+        </w:rPr>
+        <w:t xml:space="preserve"> </w:t>
+      </w:r>
+      <w:r>
+        <w:rPr>
+          <w:highlight w:val="red"/>
+        </w:rPr>
+        <w:t>Time-series data can have different frequency and it makes sense that the same data of different frequency behaves in a different way – hence it is expected that TSFMs will perform differently on the data of different frequency.</w:t>
+      </w:r>
+    </w:p>
+    <w:p>
+      <w:pPr>
+        <w:pStyle w:val="ListParagraph"/>
+        <w:numPr>
+          <w:ilvl w:val="2"/>
+          <w:numId w:val="1"/>
+        </w:numPr>
+        <w:rPr>
+          <w:highlight w:val="red"/>
+        </w:rPr>
+      </w:pPr>
+      <w:r>
+        <w:rPr>
+          <w:b/>
+          <w:bCs/>
+          <w:highlight w:val="red"/>
+        </w:rPr>
+        <w:t>Solution:</w:t>
+      </w:r>
+      <w:r>
+        <w:rPr>
+          <w:highlight w:val="red"/>
+        </w:rPr>
+        <w:t xml:space="preserve"> </w:t>
+      </w:r>
+      <w:r>
+        <w:rPr>
+          <w:highlight w:val="red"/>
+        </w:rPr>
+        <w:t xml:space="preserve">Run experiment on data from the same “source” but of a </w:t>
+      </w:r>
+      <w:r>
+        <w:rPr>
+          <w:highlight w:val="red"/>
+        </w:rPr>
+        <w:t>different frequenc</w:t>
+      </w:r>
+      <w:r>
+        <w:rPr>
+          <w:highlight w:val="red"/>
+        </w:rPr>
+        <w:t>y</w:t>
+      </w:r>
+    </w:p>
+    <w:p>
+      <w:pPr>
+        <w:rPr>
+          <w:highlight w:val="red"/>
+        </w:rPr>
+      </w:pPr>
+    </w:p>
+    <w:p>
+      <w:pPr>
+        <w:pStyle w:val="ListParagraph"/>
+        <w:numPr>
+          <w:ilvl w:val="0"/>
+          <w:numId w:val="1"/>
+        </w:numPr>
+        <w:rPr>
+          <w:highlight w:val="red"/>
+        </w:rPr>
+      </w:pPr>
+      <w:r>
+        <w:rPr>
+          <w:b/>
+          <w:bCs/>
+          <w:highlight w:val="red"/>
+        </w:rPr>
+        <w:t>Hypothesis:</w:t>
+      </w:r>
+      <w:r>
+        <w:rPr>
+          <w:highlight w:val="red"/>
+        </w:rPr>
+        <w:t xml:space="preserve"> different frequency data has different seasonality and trend structures. I expect that models’ performance will change if we use different context lengths and how the performance changes depends on the frequency of data.</w:t>
+      </w:r>
+    </w:p>
+    <w:p>
+      <w:pPr>
+        <w:pStyle w:val="ListParagraph"/>
+        <w:numPr>
           <w:ilvl w:val="1"/>
           <w:numId w:val="1"/>
         </w:numPr>
-      </w:pPr>
-      <w:r>
+        <w:rPr>
+          <w:highlight w:val="red"/>
+        </w:rPr>
+      </w:pPr>
+      <w:r>
+        <w:rPr>
+          <w:highlight w:val="red"/>
+        </w:rPr>
         <w:t>How different context length affects results?</w:t>
       </w:r>
     </w:p>
@@ -55,6 +196,79 @@
       <w:pPr>
         <w:pStyle w:val="ListParagraph"/>
         <w:numPr>
+          <w:ilvl w:val="2"/>
+          <w:numId w:val="1"/>
+        </w:numPr>
+        <w:rPr>
+          <w:highlight w:val="red"/>
+        </w:rPr>
+      </w:pPr>
+      <w:r>
+        <w:rPr>
+          <w:b/>
+          <w:bCs/>
+          <w:highlight w:val="red"/>
+        </w:rPr>
+        <w:t>Why?</w:t>
+      </w:r>
+      <w:r>
+        <w:rPr>
+          <w:highlight w:val="red"/>
+        </w:rPr>
+        <w:t xml:space="preserve"> Because depending on what kind of data we want to use the model for, we want to know which context length to use.</w:t>
+      </w:r>
+    </w:p>
+    <w:p>
+      <w:pPr>
+        <w:pStyle w:val="ListParagraph"/>
+        <w:numPr>
+          <w:ilvl w:val="2"/>
+          <w:numId w:val="1"/>
+        </w:numPr>
+        <w:rPr>
+          <w:highlight w:val="red"/>
+        </w:rPr>
+      </w:pPr>
+      <w:r>
+        <w:rPr>
+          <w:b/>
+          <w:bCs/>
+          <w:highlight w:val="red"/>
+        </w:rPr>
+        <w:t>Solution:</w:t>
+      </w:r>
+      <w:r>
+        <w:rPr>
+          <w:highlight w:val="red"/>
+        </w:rPr>
+        <w:t xml:space="preserve"> Experimenting with different fine-tuning lengths and different frequencies</w:t>
+      </w:r>
+    </w:p>
+    <w:p/>
+    <w:p/>
+    <w:p>
+      <w:pPr>
+        <w:pStyle w:val="ListParagraph"/>
+        <w:numPr>
+          <w:ilvl w:val="0"/>
+          <w:numId w:val="1"/>
+        </w:numPr>
+      </w:pPr>
+      <w:r>
+        <w:rPr>
+          <w:b/>
+          <w:bCs/>
+        </w:rPr>
+        <w:t>Hypothesis:</w:t>
+      </w:r>
+      <w:r>
+        <w:t xml:space="preserve"> different frequency data has different seasonality and trend structures. I expect that models’ performance will change if we use different context lengths and how the performance changes depends on the frequency of data.</w:t>
+      </w:r>
+    </w:p>
+    <w:p>
+      <w:pPr>
+        <w:pStyle w:val="ListParagraph"/>
+        <w:numPr>
           <w:ilvl w:val="1"/>
           <w:numId w:val="1"/>
         </w:numPr>
@@ -72,7 +286,14 @@
         </w:numPr>
       </w:pPr>
       <w:r>
-        <w:t>Why? Because depending on what kind of data we want to use the model for, we want to know which context length to use.</w:t>
+        <w:rPr>
+          <w:b/>
+          <w:bCs/>
+        </w:rPr>
+        <w:t>Why?</w:t>
+      </w:r>
+      <w:r>
+        <w:t xml:space="preserve"> Because depending on what kind of data we want to use the model for, we want to know which context length to use.</w:t>
       </w:r>
     </w:p>
     <w:p>
@@ -84,10 +305,252 @@
         </w:numPr>
       </w:pPr>
       <w:r>
-        <w:t xml:space="preserve">Solution: </w:t>
-      </w:r>
-      <w:r>
-        <w:t>Experimenting with different fine-tuning lengths</w:t>
+        <w:rPr>
+          <w:b/>
+          <w:bCs/>
+        </w:rPr>
+        <w:t>Solution:</w:t>
+      </w:r>
+      <w:r>
+        <w:t xml:space="preserve"> Experimenting with different fine-tuning lengths and different frequencies</w:t>
+      </w:r>
+    </w:p>
+    <w:p/>
+    <w:p/>
+    <w:p>
+      <w:pPr>
+        <w:pStyle w:val="ListParagraph"/>
+        <w:numPr>
+          <w:ilvl w:val="0"/>
+          <w:numId w:val="1"/>
+        </w:numPr>
+      </w:pPr>
+      <w:r>
+        <w:rPr>
+          <w:b/>
+          <w:bCs/>
+        </w:rPr>
+        <w:t>Hypothesis:</w:t>
+      </w:r>
+      <w:r>
+        <w:t xml:space="preserve"> It is important that the TSFM is fine-tuned with the most recent data because trends/patterns in data constantly change, so if we fine-tune on older data, TSFM will not perform as well.</w:t>
+      </w:r>
+    </w:p>
+    <w:p>
+      <w:pPr>
+        <w:pStyle w:val="ListParagraph"/>
+        <w:numPr>
+          <w:ilvl w:val="1"/>
+          <w:numId w:val="1"/>
+        </w:numPr>
+      </w:pPr>
+      <w:r>
+        <w:t>How does having “train” set inside the fine-tuning set affect TSFM performance?</w:t>
+      </w:r>
+    </w:p>
+    <w:p>
+      <w:pPr>
+        <w:pStyle w:val="ListParagraph"/>
+        <w:numPr>
+          <w:ilvl w:val="1"/>
+          <w:numId w:val="1"/>
+        </w:numPr>
+      </w:pPr>
+      <w:r>
+        <w:t>How does the “</w:t>
+      </w:r>
+      <w:r>
+        <w:t>lag</w:t>
+      </w:r>
+      <w:r>
+        <w:t>” of the fine-tune data impact TSFM performance?</w:t>
+      </w:r>
+    </w:p>
+    <w:p>
+      <w:pPr>
+        <w:pStyle w:val="ListParagraph"/>
+        <w:numPr>
+          <w:ilvl w:val="2"/>
+          <w:numId w:val="1"/>
+        </w:numPr>
+      </w:pPr>
+      <w:r>
+        <w:t>(having “train” set inside the fine-tune set == finetuning on most recent data)</w:t>
+      </w:r>
+    </w:p>
+    <w:p>
+      <w:pPr>
+        <w:pStyle w:val="ListParagraph"/>
+        <w:numPr>
+          <w:ilvl w:val="2"/>
+          <w:numId w:val="1"/>
+        </w:numPr>
+      </w:pPr>
+      <w:r>
+        <w:t xml:space="preserve">(having “train” set </w:t>
+      </w:r>
+      <w:r>
+        <w:t>separated from</w:t>
+      </w:r>
+      <w:r>
+        <w:t xml:space="preserve"> the fine-tune set == finetun</w:t>
+      </w:r>
+      <w:r>
+        <w:t>ing on “</w:t>
+      </w:r>
+      <w:r>
+        <w:t>further</w:t>
+      </w:r>
+      <w:r>
+        <w:t>” data: the “</w:t>
+      </w:r>
+      <w:r>
+        <w:t>lag</w:t>
+      </w:r>
+      <w:r>
+        <w:t>” of the fine-tune data is equal to the context length</w:t>
+      </w:r>
+      <w:r>
+        <w:t>)</w:t>
+      </w:r>
+    </w:p>
+    <w:p>
+      <w:pPr>
+        <w:pStyle w:val="ListParagraph"/>
+        <w:numPr>
+          <w:ilvl w:val="2"/>
+          <w:numId w:val="1"/>
+        </w:numPr>
+      </w:pPr>
+      <w:r>
+        <w:t>(train-in-finetune vs train-out-finetune versions should be compared with the came context length)</w:t>
+      </w:r>
+    </w:p>
+    <w:p>
+      <w:pPr>
+        <w:pStyle w:val="ListParagraph"/>
+        <w:numPr>
+          <w:ilvl w:val="2"/>
+          <w:numId w:val="1"/>
+        </w:numPr>
+      </w:pPr>
+      <w:r>
+        <w:rPr>
+          <w:b/>
+          <w:bCs/>
+        </w:rPr>
+        <w:t>Why?</w:t>
+      </w:r>
+      <w:r>
+        <w:t xml:space="preserve"> Becaue having fine-tune data being close to the time of prediction means that the TSFM can learn the most recent pattern. With a gap between fine-tune data and prediction time, TSFM could potentially learn a patternt which is no longer relevant and would hence be “confused”</w:t>
+      </w:r>
+      <w:r>
+        <w:t>.</w:t>
+      </w:r>
+    </w:p>
+    <w:p>
+      <w:pPr>
+        <w:pStyle w:val="ListParagraph"/>
+        <w:numPr>
+          <w:ilvl w:val="2"/>
+          <w:numId w:val="1"/>
+        </w:numPr>
+      </w:pPr>
+      <w:r>
+        <w:rPr>
+          <w:b/>
+          <w:bCs/>
+        </w:rPr>
+        <w:t>Solution:</w:t>
+      </w:r>
+      <w:r>
+        <w:t xml:space="preserve"> Experiment with having the “train” set inside the fine-tune data and having them separated. In cases where they are separated, experiment with different context lengths</w:t>
+      </w:r>
+      <w:r>
+        <w:t xml:space="preserve">. </w:t>
+      </w:r>
+    </w:p>
+    <w:p/>
+    <w:p>
+      <w:pPr>
+        <w:pStyle w:val="ListParagraph"/>
+        <w:numPr>
+          <w:ilvl w:val="0"/>
+          <w:numId w:val="1"/>
+        </w:numPr>
+      </w:pPr>
+      <w:r>
+        <w:rPr>
+          <w:b/>
+          <w:bCs/>
+        </w:rPr>
+        <w:t xml:space="preserve">Hypothesis: </w:t>
+      </w:r>
+      <w:r>
+        <w:t>TSFMs perform differently on different types of data (relative to benchmark)</w:t>
+      </w:r>
+    </w:p>
+    <w:p>
+      <w:pPr>
+        <w:pStyle w:val="ListParagraph"/>
+        <w:numPr>
+          <w:ilvl w:val="1"/>
+          <w:numId w:val="1"/>
+        </w:numPr>
+      </w:pPr>
+      <w:r>
+        <w:t>Which type of financial data do TSFMs perform best?</w:t>
+      </w:r>
+    </w:p>
+    <w:p>
+      <w:pPr>
+        <w:pStyle w:val="ListParagraph"/>
+        <w:numPr>
+          <w:ilvl w:val="1"/>
+          <w:numId w:val="1"/>
+        </w:numPr>
+      </w:pPr>
+      <w:r>
+        <w:lastRenderedPageBreak/>
+        <w:t>Why do TSFMs perform better on some types of financial data?</w:t>
+      </w:r>
+    </w:p>
+    <w:p>
+      <w:pPr>
+        <w:pStyle w:val="ListParagraph"/>
+        <w:numPr>
+          <w:ilvl w:val="2"/>
+          <w:numId w:val="1"/>
+        </w:numPr>
+      </w:pPr>
+      <w:r>
+        <w:rPr>
+          <w:b/>
+          <w:bCs/>
+        </w:rPr>
+        <w:t xml:space="preserve">Why? </w:t>
+      </w:r>
+      <w:r>
+        <w:t>Different types of data have different characteristics: seasonality, trend, order of stationarity, etc… Therefore it is logical to assume that TSFM will have different performance on different types of data.</w:t>
+      </w:r>
+    </w:p>
+    <w:p>
+      <w:pPr>
+        <w:pStyle w:val="ListParagraph"/>
+        <w:numPr>
+          <w:ilvl w:val="2"/>
+          <w:numId w:val="1"/>
+        </w:numPr>
+      </w:pPr>
+      <w:r>
+        <w:rPr>
+          <w:b/>
+          <w:bCs/>
+        </w:rPr>
+        <w:t>How?</w:t>
+      </w:r>
+      <w:r>
+        <w:t xml:space="preserve"> Run experiments across different types of data. Classify types of data according to their characteristics – seasonality, trend, etc. and analyse TSFMs performance according to these data characteristics.</w:t>
       </w:r>
     </w:p>
     <w:p>
@@ -99,31 +562,93 @@
         </w:numPr>
       </w:pPr>
       <w:r>
-        <w:t>Different types of data and different frequencies might benefit from different fine tuning lengths</w:t>
-      </w:r>
-    </w:p>
-    <w:p>
-      <w:pPr>
-        <w:pStyle w:val="ListParagraph"/>
-        <w:numPr>
-          <w:ilvl w:val="4"/>
-          <w:numId w:val="1"/>
-        </w:numPr>
-      </w:pPr>
-      <w:r>
-        <w:t>Due to different seasonality and trend structures</w:t>
-      </w:r>
-    </w:p>
+        <w:rPr>
+          <w:b/>
+          <w:bCs/>
+        </w:rPr>
+        <w:t>Stock price (index)</w:t>
+      </w:r>
+    </w:p>
+    <w:p>
+      <w:pPr>
+        <w:pStyle w:val="ListParagraph"/>
+        <w:numPr>
+          <w:ilvl w:val="3"/>
+          <w:numId w:val="1"/>
+        </w:numPr>
+      </w:pPr>
+      <w:r>
+        <w:rPr>
+          <w:b/>
+          <w:bCs/>
+        </w:rPr>
+        <w:t>Stock return</w:t>
+      </w:r>
+    </w:p>
+    <w:p>
+      <w:pPr>
+        <w:pStyle w:val="ListParagraph"/>
+        <w:numPr>
+          <w:ilvl w:val="3"/>
+          <w:numId w:val="1"/>
+        </w:numPr>
+      </w:pPr>
+      <w:r>
+        <w:rPr>
+          <w:b/>
+          <w:bCs/>
+        </w:rPr>
+        <w:t>Credit card</w:t>
+      </w:r>
+    </w:p>
+    <w:p>
+      <w:pPr>
+        <w:pStyle w:val="ListParagraph"/>
+        <w:numPr>
+          <w:ilvl w:val="3"/>
+          <w:numId w:val="1"/>
+        </w:numPr>
+      </w:pPr>
+      <w:r>
+        <w:t>Credit card volumes</w:t>
+      </w:r>
+    </w:p>
+    <w:p>
+      <w:pPr>
+        <w:pStyle w:val="ListParagraph"/>
+        <w:numPr>
+          <w:ilvl w:val="3"/>
+          <w:numId w:val="1"/>
+        </w:numPr>
+      </w:pPr>
+      <w:r>
+        <w:t>Commodity prices</w:t>
+      </w:r>
+    </w:p>
+    <w:p/>
+    <w:p>
+      <w:r>
+        <w:t>(potential hypothesis: play around with prediction horizon – only for cc volumes and commodity prices)</w:t>
+      </w:r>
+    </w:p>
+    <w:p/>
     <w:p>
       <w:pPr>
         <w:pStyle w:val="ListParagraph"/>
         <w:numPr>
           <w:ilvl w:val="0"/>
-          <w:numId w:val="1"/>
-        </w:numPr>
-      </w:pPr>
-      <w:r>
-        <w:t>Experimenting with separated fine-tuning and “train” set vs “train” set included in fine-tuning set</w:t>
+          <w:numId w:val="2"/>
+        </w:numPr>
+      </w:pPr>
+      <w:r>
+        <w:rPr>
+          <w:b/>
+          <w:bCs/>
+        </w:rPr>
+        <w:t xml:space="preserve">Hypothesis: </w:t>
+      </w:r>
+      <w:r>
+        <w:t>TSFMs will perform better on the “prominent” financial data from before February 2024 than on the same data after February 2024.</w:t>
       </w:r>
     </w:p>
     <w:p>
@@ -131,11 +656,11 @@
         <w:pStyle w:val="ListParagraph"/>
         <w:numPr>
           <w:ilvl w:val="1"/>
-          <w:numId w:val="1"/>
-        </w:numPr>
-      </w:pPr>
-      <w:r>
-        <w:t>Theoretically there isnt reason why “train” and “fine-tune” sets thould be separate</w:t>
+          <w:numId w:val="2"/>
+        </w:numPr>
+      </w:pPr>
+      <w:r>
+        <w:t>Do TSFMs perform better of Stock index prices from before Feb 2024 than they do on Stock indexes from after Feb 2024?</w:t>
       </w:r>
     </w:p>
     <w:p>
@@ -143,11 +668,84 @@
         <w:pStyle w:val="ListParagraph"/>
         <w:numPr>
           <w:ilvl w:val="1"/>
-          <w:numId w:val="1"/>
-        </w:numPr>
-      </w:pPr>
-      <w:r>
-        <w:t>Theoretically there should be benefit to “train” to be included in fine-tune because that brings the fine-tune set closer to the time of prediction</w:t>
+          <w:numId w:val="2"/>
+        </w:numPr>
+      </w:pPr>
+      <w:r>
+        <w:t>To what degree do TSFMs “remember” the data they were trained on?</w:t>
+      </w:r>
+    </w:p>
+    <w:p>
+      <w:pPr>
+        <w:pStyle w:val="ListParagraph"/>
+        <w:numPr>
+          <w:ilvl w:val="2"/>
+          <w:numId w:val="2"/>
+        </w:numPr>
+      </w:pPr>
+      <w:r>
+        <w:rPr>
+          <w:b/>
+          <w:bCs/>
+        </w:rPr>
+        <w:t xml:space="preserve">Why? </w:t>
+      </w:r>
+      <w:r>
+        <w:t>TSFMs were probably trained on Stock index prices from before Feb 2024 therefore the</w:t>
+      </w:r>
+      <w:r>
+        <w:t>y probably could remember the actual values from their pre-training</w:t>
+      </w:r>
+    </w:p>
+    <w:p>
+      <w:pPr>
+        <w:pStyle w:val="ListParagraph"/>
+        <w:numPr>
+          <w:ilvl w:val="2"/>
+          <w:numId w:val="2"/>
+        </w:numPr>
+      </w:pPr>
+      <w:r>
+        <w:rPr>
+          <w:b/>
+          <w:bCs/>
+        </w:rPr>
+        <w:t xml:space="preserve">How? </w:t>
+      </w:r>
+      <w:r>
+        <w:t>Run experiments on data before and after Feb 2024 and calculate the difference in TSFM performance</w:t>
+      </w:r>
+    </w:p>
+    <w:p>
+      <w:pPr>
+        <w:pStyle w:val="ListParagraph"/>
+        <w:numPr>
+          <w:ilvl w:val="3"/>
+          <w:numId w:val="2"/>
+        </w:numPr>
+      </w:pPr>
+      <w:r>
+        <w:t>With and without finetuning</w:t>
+      </w:r>
+    </w:p>
+    <w:p/>
+    <w:p/>
+    <w:p/>
+    <w:p/>
+    <w:p/>
+    <w:p/>
+    <w:p/>
+    <w:p/>
+    <w:p>
+      <w:pPr>
+        <w:pStyle w:val="ListParagraph"/>
+        <w:numPr>
+          <w:ilvl w:val="0"/>
+          <w:numId w:val="1"/>
+        </w:numPr>
+      </w:pPr>
+      <w:r>
+        <w:t>Repeat the TSCV across different periods of the time-series</w:t>
       </w:r>
     </w:p>
     <w:p>
@@ -159,7 +757,19 @@
         </w:numPr>
       </w:pPr>
       <w:r>
-        <w:t>Running this experiment across different context lengths (train sizes) and comparing results could answer how important the proximity of fine-tuning data to prediction is</w:t>
+        <w:t>No need to try out for different number of folds and different number of times TSCV is repeated across a single time-series. I should pick a number for both and stick with that</w:t>
+      </w:r>
+    </w:p>
+    <w:p>
+      <w:pPr>
+        <w:pStyle w:val="ListParagraph"/>
+        <w:numPr>
+          <w:ilvl w:val="1"/>
+          <w:numId w:val="1"/>
+        </w:numPr>
+      </w:pPr>
+      <w:r>
+        <w:t>Make sure that the TSCV runs are equally spaced out throughout the time-series</w:t>
       </w:r>
     </w:p>
     <w:p>
@@ -171,7 +781,7 @@
         </w:numPr>
       </w:pPr>
       <w:r>
-        <w:t>Repeat the TSCV across different periods of the time-series</w:t>
+        <w:t xml:space="preserve">Stock data vs return data </w:t>
       </w:r>
     </w:p>
     <w:p>
@@ -183,7 +793,10 @@
         </w:numPr>
       </w:pPr>
       <w:r>
-        <w:t>No need to try out for different number of folds and different number of times TSCV is repeated across a single time-series. I should pick a number for both and stick with that</w:t>
+        <w:t>stock data results will probably be bad so put them in appendix</w:t>
+      </w:r>
+      <w:r>
+        <w:t xml:space="preserve"> along with other results that turn out bad</w:t>
       </w:r>
     </w:p>
     <w:p>
@@ -195,7 +808,19 @@
         </w:numPr>
       </w:pPr>
       <w:r>
-        <w:t>Make sure that the TSCV runs are equally spaced out throughout the time-series</w:t>
+        <w:t>Inquire about and use different time-series preprocessing methods that Ramin mentioned</w:t>
+      </w:r>
+    </w:p>
+    <w:p>
+      <w:pPr>
+        <w:pStyle w:val="ListParagraph"/>
+        <w:numPr>
+          <w:ilvl w:val="2"/>
+          <w:numId w:val="1"/>
+        </w:numPr>
+      </w:pPr>
+      <w:r>
+        <w:t>Differencing, etc…</w:t>
       </w:r>
     </w:p>
     <w:p>
@@ -207,7 +832,7 @@
         </w:numPr>
       </w:pPr>
       <w:r>
-        <w:t xml:space="preserve">Stock data vs return data </w:t>
+        <w:t>When is the data from?</w:t>
       </w:r>
     </w:p>
     <w:p>
@@ -219,10 +844,13 @@
         </w:numPr>
       </w:pPr>
       <w:r>
-        <w:t>stock data results will probably be bad so put them in appendix</w:t>
-      </w:r>
-      <w:r>
-        <w:t xml:space="preserve"> along with other results that turn out bad</w:t>
+        <w:t>Use d</w:t>
+      </w:r>
+      <w:r>
+        <w:t>ata a</w:t>
+      </w:r>
+      <w:r>
+        <w:t>fter February 2024 to avoid data leakage.</w:t>
       </w:r>
     </w:p>
     <w:p>
@@ -234,60 +862,7 @@
         </w:numPr>
       </w:pPr>
       <w:r>
-        <w:t>Inquire about and use different time-series preprocessing methods that Ramin mentioned</w:t>
-      </w:r>
-    </w:p>
-    <w:p>
-      <w:pPr>
-        <w:pStyle w:val="ListParagraph"/>
-        <w:numPr>
-          <w:ilvl w:val="2"/>
-          <w:numId w:val="1"/>
-        </w:numPr>
-      </w:pPr>
-      <w:r>
-        <w:t>Differencing, etc…</w:t>
-      </w:r>
-    </w:p>
-    <w:p>
-      <w:pPr>
-        <w:pStyle w:val="ListParagraph"/>
-        <w:numPr>
-          <w:ilvl w:val="0"/>
-          <w:numId w:val="1"/>
-        </w:numPr>
-      </w:pPr>
-      <w:r>
-        <w:t>When is the data from?</w:t>
-      </w:r>
-    </w:p>
-    <w:p>
-      <w:pPr>
-        <w:pStyle w:val="ListParagraph"/>
-        <w:numPr>
-          <w:ilvl w:val="1"/>
-          <w:numId w:val="1"/>
-        </w:numPr>
-      </w:pPr>
-      <w:r>
-        <w:t>Use d</w:t>
-      </w:r>
-      <w:r>
-        <w:t>ata a</w:t>
-      </w:r>
-      <w:r>
-        <w:t>fter February 2024 to avoid data leakage.</w:t>
-      </w:r>
-    </w:p>
-    <w:p>
-      <w:pPr>
-        <w:pStyle w:val="ListParagraph"/>
-        <w:numPr>
-          <w:ilvl w:val="1"/>
-          <w:numId w:val="1"/>
-        </w:numPr>
-      </w:pPr>
-      <w:r>
+        <w:lastRenderedPageBreak/>
         <w:t>Includ</w:t>
       </w:r>
       <w:r>
@@ -542,8 +1117,121 @@
       </w:rPr>
     </w:lvl>
   </w:abstractNum>
+  <w:abstractNum w:abstractNumId="1" w15:restartNumberingAfterBreak="0">
+    <w:nsid w:val="7692011D"/>
+    <w:multiLevelType w:val="hybridMultilevel"/>
+    <w:tmpl w:val="CE484A4E"/>
+    <w:lvl w:ilvl="0" w:tplc="08090001">
+      <w:start w:val="1"/>
+      <w:numFmt w:val="bullet"/>
+      <w:lvlText w:val=""/>
+      <w:lvlJc w:val="left"/>
+      <w:pPr>
+        <w:ind w:left="720" w:hanging="360"/>
+      </w:pPr>
+      <w:rPr>
+        <w:rFonts w:ascii="Symbol" w:hAnsi="Symbol" w:hint="default"/>
+      </w:rPr>
+    </w:lvl>
+    <w:lvl w:ilvl="1" w:tplc="0809000F">
+      <w:start w:val="1"/>
+      <w:numFmt w:val="decimal"/>
+      <w:lvlText w:val="%2."/>
+      <w:lvlJc w:val="left"/>
+      <w:pPr>
+        <w:ind w:left="1440" w:hanging="360"/>
+      </w:pPr>
+    </w:lvl>
+    <w:lvl w:ilvl="2" w:tplc="08090005">
+      <w:start w:val="1"/>
+      <w:numFmt w:val="bullet"/>
+      <w:lvlText w:val=""/>
+      <w:lvlJc w:val="left"/>
+      <w:pPr>
+        <w:ind w:left="2160" w:hanging="360"/>
+      </w:pPr>
+      <w:rPr>
+        <w:rFonts w:ascii="Wingdings" w:hAnsi="Wingdings" w:hint="default"/>
+      </w:rPr>
+    </w:lvl>
+    <w:lvl w:ilvl="3" w:tplc="08090001">
+      <w:start w:val="1"/>
+      <w:numFmt w:val="bullet"/>
+      <w:lvlText w:val=""/>
+      <w:lvlJc w:val="left"/>
+      <w:pPr>
+        <w:ind w:left="2880" w:hanging="360"/>
+      </w:pPr>
+      <w:rPr>
+        <w:rFonts w:ascii="Symbol" w:hAnsi="Symbol" w:hint="default"/>
+      </w:rPr>
+    </w:lvl>
+    <w:lvl w:ilvl="4" w:tplc="08090003" w:tentative="1">
+      <w:start w:val="1"/>
+      <w:numFmt w:val="bullet"/>
+      <w:lvlText w:val="o"/>
+      <w:lvlJc w:val="left"/>
+      <w:pPr>
+        <w:ind w:left="3600" w:hanging="360"/>
+      </w:pPr>
+      <w:rPr>
+        <w:rFonts w:ascii="Courier New" w:hAnsi="Courier New" w:cs="Courier New" w:hint="default"/>
+      </w:rPr>
+    </w:lvl>
+    <w:lvl w:ilvl="5" w:tplc="08090005" w:tentative="1">
+      <w:start w:val="1"/>
+      <w:numFmt w:val="bullet"/>
+      <w:lvlText w:val=""/>
+      <w:lvlJc w:val="left"/>
+      <w:pPr>
+        <w:ind w:left="4320" w:hanging="360"/>
+      </w:pPr>
+      <w:rPr>
+        <w:rFonts w:ascii="Wingdings" w:hAnsi="Wingdings" w:hint="default"/>
+      </w:rPr>
+    </w:lvl>
+    <w:lvl w:ilvl="6" w:tplc="08090001" w:tentative="1">
+      <w:start w:val="1"/>
+      <w:numFmt w:val="bullet"/>
+      <w:lvlText w:val=""/>
+      <w:lvlJc w:val="left"/>
+      <w:pPr>
+        <w:ind w:left="5040" w:hanging="360"/>
+      </w:pPr>
+      <w:rPr>
+        <w:rFonts w:ascii="Symbol" w:hAnsi="Symbol" w:hint="default"/>
+      </w:rPr>
+    </w:lvl>
+    <w:lvl w:ilvl="7" w:tplc="08090003" w:tentative="1">
+      <w:start w:val="1"/>
+      <w:numFmt w:val="bullet"/>
+      <w:lvlText w:val="o"/>
+      <w:lvlJc w:val="left"/>
+      <w:pPr>
+        <w:ind w:left="5760" w:hanging="360"/>
+      </w:pPr>
+      <w:rPr>
+        <w:rFonts w:ascii="Courier New" w:hAnsi="Courier New" w:cs="Courier New" w:hint="default"/>
+      </w:rPr>
+    </w:lvl>
+    <w:lvl w:ilvl="8" w:tplc="08090005" w:tentative="1">
+      <w:start w:val="1"/>
+      <w:numFmt w:val="bullet"/>
+      <w:lvlText w:val=""/>
+      <w:lvlJc w:val="left"/>
+      <w:pPr>
+        <w:ind w:left="6480" w:hanging="360"/>
+      </w:pPr>
+      <w:rPr>
+        <w:rFonts w:ascii="Wingdings" w:hAnsi="Wingdings" w:hint="default"/>
+      </w:rPr>
+    </w:lvl>
+  </w:abstractNum>
   <w:num w:numId="1" w16cid:durableId="1938054244">
     <w:abstractNumId w:val="0"/>
+  </w:num>
+  <w:num w:numId="2" w16cid:durableId="1688017617">
+    <w:abstractNumId w:val="1"/>
   </w:num>
 </w:numbering>
 </file>

</xml_diff>